<commit_message>
BMO posting drafts submitted
</commit_message>
<xml_diff>
--- a/Software Development - Government of Alberta/Allen-SIP_Resume.docx
+++ b/Software Development - Government of Alberta/Allen-SIP_Resume.docx
@@ -13,6 +13,8 @@
           <w:lang w:val="en-CA" w:eastAsia="en-CA"/>
         </w:rPr>
       </w:pPr>
+      <w:bookmarkStart w:id="0" w:name="_GoBack"/>
+      <w:bookmarkEnd w:id="0"/>
       <w:r>
         <w:rPr>
           <w:rFonts w:ascii="Times New Roman" w:eastAsia="Times New Roman" w:hAnsi="Times New Roman" w:cs="Times New Roman"/>
@@ -1432,8 +1434,6 @@
         </w:rPr>
         <w:t>Each Require Additional input, such as year</w:t>
       </w:r>
-      <w:bookmarkStart w:id="0" w:name="_GoBack"/>
-      <w:bookmarkEnd w:id="0"/>
     </w:p>
     <w:p>
       <w:pPr>
@@ -4112,7 +4112,7 @@
 </file>
 
 <file path=customXml/itemProps1.xml><?xml version="1.0" encoding="utf-8"?>
-<ds:datastoreItem xmlns:ds="http://schemas.openxmlformats.org/officeDocument/2006/customXml" ds:itemID="{381B94B1-7558-48B0-AC07-4A927E9C2C6E}">
+<ds:datastoreItem xmlns:ds="http://schemas.openxmlformats.org/officeDocument/2006/customXml" ds:itemID="{B401167D-F780-4D28-B40B-1F59FBF7C2BE}">
   <ds:schemaRefs>
     <ds:schemaRef ds:uri="http://schemas.openxmlformats.org/officeDocument/2006/bibliography"/>
   </ds:schemaRefs>

</xml_diff>